<commit_message>
Added test case 2 to test new model classes
</commit_message>
<xml_diff>
--- a/Test Cases.docx
+++ b/Test Cases.docx
@@ -216,147 +216,579 @@
         </w:rPr>
         <w:t xml:space="preserve"> 14</w:t>
       </w:r>
+      <w:r>
+        <w:rPr>
+          <w:rFonts w:ascii="Times New Roman" w:hAnsi="Times New Roman" w:cs="Times New Roman"/>
+          <w:sz w:val="24"/>
+          <w:szCs w:val="24"/>
+        </w:rPr>
+        <w:t>:55</w:t>
+      </w:r>
+    </w:p>
+    <w:p>
+      <w:pPr>
+        <w:pStyle w:val="ListParagraph"/>
+        <w:numPr>
+          <w:ilvl w:val="0"/>
+          <w:numId w:val="2"/>
+        </w:numPr>
+        <w:rPr>
+          <w:rFonts w:ascii="Times New Roman" w:hAnsi="Times New Roman" w:cs="Times New Roman"/>
+          <w:sz w:val="24"/>
+          <w:szCs w:val="24"/>
+        </w:rPr>
+      </w:pPr>
+      <w:r>
+        <w:rPr>
+          <w:rFonts w:ascii="Times New Roman" w:hAnsi="Times New Roman" w:cs="Times New Roman"/>
+          <w:sz w:val="24"/>
+          <w:szCs w:val="24"/>
+        </w:rPr>
+        <w:t>ENGL 1102:</w:t>
+      </w:r>
+    </w:p>
+    <w:p>
+      <w:pPr>
+        <w:pStyle w:val="ListParagraph"/>
+        <w:numPr>
+          <w:ilvl w:val="1"/>
+          <w:numId w:val="2"/>
+        </w:numPr>
+        <w:rPr>
+          <w:rFonts w:ascii="Times New Roman" w:hAnsi="Times New Roman" w:cs="Times New Roman"/>
+          <w:sz w:val="24"/>
+          <w:szCs w:val="24"/>
+        </w:rPr>
+      </w:pPr>
+      <w:r>
+        <w:rPr>
+          <w:rFonts w:ascii="Times New Roman" w:hAnsi="Times New Roman" w:cs="Times New Roman"/>
+          <w:sz w:val="24"/>
+          <w:szCs w:val="24"/>
+        </w:rPr>
+        <w:t>Section A: M/W/F 16:05 – 16:55</w:t>
+      </w:r>
+    </w:p>
+    <w:p>
+      <w:pPr>
+        <w:pStyle w:val="ListParagraph"/>
+        <w:numPr>
+          <w:ilvl w:val="1"/>
+          <w:numId w:val="2"/>
+        </w:numPr>
+        <w:rPr>
+          <w:rFonts w:ascii="Times New Roman" w:hAnsi="Times New Roman" w:cs="Times New Roman"/>
+          <w:sz w:val="24"/>
+          <w:szCs w:val="24"/>
+        </w:rPr>
+      </w:pPr>
+      <w:r>
+        <w:rPr>
+          <w:rFonts w:ascii="Times New Roman" w:hAnsi="Times New Roman" w:cs="Times New Roman"/>
+          <w:sz w:val="24"/>
+          <w:szCs w:val="24"/>
+        </w:rPr>
+        <w:t>Section B: T/</w:t>
+      </w:r>
+      <w:proofErr w:type="spellStart"/>
+      <w:r>
+        <w:rPr>
+          <w:rFonts w:ascii="Times New Roman" w:hAnsi="Times New Roman" w:cs="Times New Roman"/>
+          <w:sz w:val="24"/>
+          <w:szCs w:val="24"/>
+        </w:rPr>
+        <w:t>Th</w:t>
+      </w:r>
+      <w:proofErr w:type="spellEnd"/>
+      <w:r>
+        <w:rPr>
+          <w:rFonts w:ascii="Times New Roman" w:hAnsi="Times New Roman" w:cs="Times New Roman"/>
+          <w:sz w:val="24"/>
+          <w:szCs w:val="24"/>
+        </w:rPr>
+        <w:t xml:space="preserve"> 8:35 – 9:55</w:t>
+      </w:r>
+    </w:p>
+    <w:p>
+      <w:pPr>
+        <w:pStyle w:val="ListParagraph"/>
+        <w:numPr>
+          <w:ilvl w:val="1"/>
+          <w:numId w:val="2"/>
+        </w:numPr>
+        <w:rPr>
+          <w:rFonts w:ascii="Times New Roman" w:hAnsi="Times New Roman" w:cs="Times New Roman"/>
+          <w:sz w:val="24"/>
+          <w:szCs w:val="24"/>
+        </w:rPr>
+      </w:pPr>
+      <w:r>
+        <w:rPr>
+          <w:rFonts w:ascii="Times New Roman" w:hAnsi="Times New Roman" w:cs="Times New Roman"/>
+          <w:sz w:val="24"/>
+          <w:szCs w:val="24"/>
+        </w:rPr>
+        <w:t>Section C: M/W 14:05 – 14:55, F 15:05 – 15:55</w:t>
+      </w:r>
+    </w:p>
+    <w:p>
+      <w:pPr>
+        <w:rPr>
+          <w:rFonts w:ascii="Times New Roman" w:hAnsi="Times New Roman" w:cs="Times New Roman"/>
+          <w:sz w:val="24"/>
+          <w:szCs w:val="24"/>
+        </w:rPr>
+      </w:pPr>
+    </w:p>
+    <w:p>
+      <w:pPr>
+        <w:rPr>
+          <w:rFonts w:ascii="Times New Roman" w:hAnsi="Times New Roman" w:cs="Times New Roman"/>
+          <w:sz w:val="24"/>
+          <w:szCs w:val="24"/>
+        </w:rPr>
+      </w:pPr>
+      <w:r>
+        <w:rPr>
+          <w:rFonts w:ascii="Times New Roman" w:hAnsi="Times New Roman" w:cs="Times New Roman"/>
+          <w:sz w:val="24"/>
+          <w:szCs w:val="24"/>
+        </w:rPr>
+        <w:t>Test Case 2:</w:t>
+      </w:r>
+    </w:p>
+    <w:p>
+      <w:pPr>
+        <w:pStyle w:val="ListParagraph"/>
+        <w:numPr>
+          <w:ilvl w:val="0"/>
+          <w:numId w:val="3"/>
+        </w:numPr>
+        <w:rPr>
+          <w:rFonts w:ascii="Times New Roman" w:hAnsi="Times New Roman" w:cs="Times New Roman"/>
+          <w:sz w:val="24"/>
+          <w:szCs w:val="24"/>
+        </w:rPr>
+      </w:pPr>
+      <w:r>
+        <w:rPr>
+          <w:rFonts w:ascii="Times New Roman" w:hAnsi="Times New Roman" w:cs="Times New Roman"/>
+          <w:sz w:val="24"/>
+          <w:szCs w:val="24"/>
+        </w:rPr>
+        <w:t>APPH 1040:</w:t>
+      </w:r>
+    </w:p>
+    <w:p>
+      <w:pPr>
+        <w:pStyle w:val="ListParagraph"/>
+        <w:numPr>
+          <w:ilvl w:val="1"/>
+          <w:numId w:val="3"/>
+        </w:numPr>
+        <w:rPr>
+          <w:rFonts w:ascii="Times New Roman" w:hAnsi="Times New Roman" w:cs="Times New Roman"/>
+          <w:sz w:val="24"/>
+          <w:szCs w:val="24"/>
+        </w:rPr>
+      </w:pPr>
+      <w:r>
+        <w:rPr>
+          <w:rFonts w:ascii="Times New Roman" w:hAnsi="Times New Roman" w:cs="Times New Roman"/>
+          <w:sz w:val="24"/>
+          <w:szCs w:val="24"/>
+        </w:rPr>
+        <w:t>Section A: F 8:05 – 9:55</w:t>
+      </w:r>
+    </w:p>
+    <w:p>
+      <w:pPr>
+        <w:pStyle w:val="ListParagraph"/>
+        <w:numPr>
+          <w:ilvl w:val="1"/>
+          <w:numId w:val="3"/>
+        </w:numPr>
+        <w:rPr>
+          <w:rFonts w:ascii="Times New Roman" w:hAnsi="Times New Roman" w:cs="Times New Roman"/>
+          <w:sz w:val="24"/>
+          <w:szCs w:val="24"/>
+        </w:rPr>
+      </w:pPr>
+      <w:r>
+        <w:rPr>
+          <w:rFonts w:ascii="Times New Roman" w:hAnsi="Times New Roman" w:cs="Times New Roman"/>
+          <w:sz w:val="24"/>
+          <w:szCs w:val="24"/>
+        </w:rPr>
+        <w:t>Section E: M/W 13:05 – 13:55</w:t>
+      </w:r>
+    </w:p>
+    <w:p>
+      <w:pPr>
+        <w:pStyle w:val="ListParagraph"/>
+        <w:numPr>
+          <w:ilvl w:val="1"/>
+          <w:numId w:val="3"/>
+        </w:numPr>
+        <w:rPr>
+          <w:rFonts w:ascii="Times New Roman" w:hAnsi="Times New Roman" w:cs="Times New Roman"/>
+          <w:sz w:val="24"/>
+          <w:szCs w:val="24"/>
+        </w:rPr>
+      </w:pPr>
+      <w:r>
+        <w:rPr>
+          <w:rFonts w:ascii="Times New Roman" w:hAnsi="Times New Roman" w:cs="Times New Roman"/>
+          <w:sz w:val="24"/>
+          <w:szCs w:val="24"/>
+        </w:rPr>
+        <w:t>Section L: F 13:05 – 14:55</w:t>
+      </w:r>
+    </w:p>
+    <w:p>
+      <w:pPr>
+        <w:pStyle w:val="ListParagraph"/>
+        <w:numPr>
+          <w:ilvl w:val="0"/>
+          <w:numId w:val="3"/>
+        </w:numPr>
+        <w:rPr>
+          <w:rFonts w:ascii="Times New Roman" w:hAnsi="Times New Roman" w:cs="Times New Roman"/>
+          <w:sz w:val="24"/>
+          <w:szCs w:val="24"/>
+        </w:rPr>
+      </w:pPr>
+      <w:r>
+        <w:rPr>
+          <w:rFonts w:ascii="Times New Roman" w:hAnsi="Times New Roman" w:cs="Times New Roman"/>
+          <w:sz w:val="24"/>
+          <w:szCs w:val="24"/>
+        </w:rPr>
+        <w:t>ENGL 1102:</w:t>
+      </w:r>
+    </w:p>
+    <w:p>
+      <w:pPr>
+        <w:pStyle w:val="ListParagraph"/>
+        <w:numPr>
+          <w:ilvl w:val="1"/>
+          <w:numId w:val="3"/>
+        </w:numPr>
+        <w:rPr>
+          <w:rFonts w:ascii="Times New Roman" w:hAnsi="Times New Roman" w:cs="Times New Roman"/>
+          <w:sz w:val="24"/>
+          <w:szCs w:val="24"/>
+        </w:rPr>
+      </w:pPr>
+      <w:r>
+        <w:rPr>
+          <w:rFonts w:ascii="Times New Roman" w:hAnsi="Times New Roman" w:cs="Times New Roman"/>
+          <w:sz w:val="24"/>
+          <w:szCs w:val="24"/>
+        </w:rPr>
+        <w:t>Section A: M/W/F 8:05 – 8:55</w:t>
+      </w:r>
+    </w:p>
+    <w:p>
+      <w:pPr>
+        <w:pStyle w:val="ListParagraph"/>
+        <w:numPr>
+          <w:ilvl w:val="1"/>
+          <w:numId w:val="3"/>
+        </w:numPr>
+        <w:rPr>
+          <w:rFonts w:ascii="Times New Roman" w:hAnsi="Times New Roman" w:cs="Times New Roman"/>
+          <w:sz w:val="24"/>
+          <w:szCs w:val="24"/>
+        </w:rPr>
+      </w:pPr>
+      <w:r>
+        <w:rPr>
+          <w:rFonts w:ascii="Times New Roman" w:hAnsi="Times New Roman" w:cs="Times New Roman"/>
+          <w:sz w:val="24"/>
+          <w:szCs w:val="24"/>
+        </w:rPr>
+        <w:t>Section B: T/</w:t>
+      </w:r>
+      <w:proofErr w:type="spellStart"/>
+      <w:r>
+        <w:rPr>
+          <w:rFonts w:ascii="Times New Roman" w:hAnsi="Times New Roman" w:cs="Times New Roman"/>
+          <w:sz w:val="24"/>
+          <w:szCs w:val="24"/>
+        </w:rPr>
+        <w:t>Th</w:t>
+      </w:r>
+      <w:proofErr w:type="spellEnd"/>
+      <w:r>
+        <w:rPr>
+          <w:rFonts w:ascii="Times New Roman" w:hAnsi="Times New Roman" w:cs="Times New Roman"/>
+          <w:sz w:val="24"/>
+          <w:szCs w:val="24"/>
+        </w:rPr>
+        <w:t xml:space="preserve"> 9:35 – 10:55</w:t>
+      </w:r>
+    </w:p>
+    <w:p>
+      <w:pPr>
+        <w:pStyle w:val="ListParagraph"/>
+        <w:numPr>
+          <w:ilvl w:val="1"/>
+          <w:numId w:val="3"/>
+        </w:numPr>
+        <w:rPr>
+          <w:rFonts w:ascii="Times New Roman" w:hAnsi="Times New Roman" w:cs="Times New Roman"/>
+          <w:sz w:val="24"/>
+          <w:szCs w:val="24"/>
+        </w:rPr>
+      </w:pPr>
+      <w:r>
+        <w:rPr>
+          <w:rFonts w:ascii="Times New Roman" w:hAnsi="Times New Roman" w:cs="Times New Roman"/>
+          <w:sz w:val="24"/>
+          <w:szCs w:val="24"/>
+        </w:rPr>
+        <w:t>Section C: M/W/F 12:05 – 12:55</w:t>
+      </w:r>
+    </w:p>
+    <w:p>
+      <w:pPr>
+        <w:pStyle w:val="ListParagraph"/>
+        <w:numPr>
+          <w:ilvl w:val="0"/>
+          <w:numId w:val="3"/>
+        </w:numPr>
+        <w:rPr>
+          <w:rFonts w:ascii="Times New Roman" w:hAnsi="Times New Roman" w:cs="Times New Roman"/>
+          <w:sz w:val="24"/>
+          <w:szCs w:val="24"/>
+        </w:rPr>
+      </w:pPr>
+      <w:r>
+        <w:rPr>
+          <w:rFonts w:ascii="Times New Roman" w:hAnsi="Times New Roman" w:cs="Times New Roman"/>
+          <w:sz w:val="24"/>
+          <w:szCs w:val="24"/>
+        </w:rPr>
+        <w:t>PHYS 2211:</w:t>
+      </w:r>
+    </w:p>
+    <w:p>
+      <w:pPr>
+        <w:pStyle w:val="ListParagraph"/>
+        <w:numPr>
+          <w:ilvl w:val="1"/>
+          <w:numId w:val="3"/>
+        </w:numPr>
+        <w:rPr>
+          <w:rFonts w:ascii="Times New Roman" w:hAnsi="Times New Roman" w:cs="Times New Roman"/>
+          <w:sz w:val="24"/>
+          <w:szCs w:val="24"/>
+        </w:rPr>
+      </w:pPr>
+      <w:r>
+        <w:rPr>
+          <w:rFonts w:ascii="Times New Roman" w:hAnsi="Times New Roman" w:cs="Times New Roman"/>
+          <w:sz w:val="24"/>
+          <w:szCs w:val="24"/>
+        </w:rPr>
+        <w:t>Section A: M/W/F 8:05 – 8:55</w:t>
+      </w:r>
+    </w:p>
+    <w:p>
+      <w:pPr>
+        <w:pStyle w:val="ListParagraph"/>
+        <w:numPr>
+          <w:ilvl w:val="2"/>
+          <w:numId w:val="3"/>
+        </w:numPr>
+        <w:rPr>
+          <w:rFonts w:ascii="Times New Roman" w:hAnsi="Times New Roman" w:cs="Times New Roman"/>
+          <w:sz w:val="24"/>
+          <w:szCs w:val="24"/>
+        </w:rPr>
+      </w:pPr>
+      <w:r>
+        <w:rPr>
+          <w:rFonts w:ascii="Times New Roman" w:hAnsi="Times New Roman" w:cs="Times New Roman"/>
+          <w:sz w:val="24"/>
+          <w:szCs w:val="24"/>
+        </w:rPr>
+        <w:t>A01: M 12:05 – 12:55, W 10:05 – 11:55</w:t>
+      </w:r>
+    </w:p>
+    <w:p>
+      <w:pPr>
+        <w:pStyle w:val="ListParagraph"/>
+        <w:numPr>
+          <w:ilvl w:val="2"/>
+          <w:numId w:val="3"/>
+        </w:numPr>
+        <w:rPr>
+          <w:rFonts w:ascii="Times New Roman" w:hAnsi="Times New Roman" w:cs="Times New Roman"/>
+          <w:sz w:val="24"/>
+          <w:szCs w:val="24"/>
+        </w:rPr>
+      </w:pPr>
+      <w:r>
+        <w:rPr>
+          <w:rFonts w:ascii="Times New Roman" w:hAnsi="Times New Roman" w:cs="Times New Roman"/>
+          <w:sz w:val="24"/>
+          <w:szCs w:val="24"/>
+        </w:rPr>
+        <w:t>A02:</w:t>
+      </w:r>
+      <w:r>
+        <w:rPr>
+          <w:rFonts w:ascii="Times New Roman" w:hAnsi="Times New Roman" w:cs="Times New Roman"/>
+          <w:sz w:val="24"/>
+          <w:szCs w:val="24"/>
+        </w:rPr>
+        <w:t xml:space="preserve"> M 18:05</w:t>
+      </w:r>
+      <w:r>
+        <w:rPr>
+          <w:rFonts w:ascii="Times New Roman" w:hAnsi="Times New Roman" w:cs="Times New Roman"/>
+          <w:sz w:val="24"/>
+          <w:szCs w:val="24"/>
+        </w:rPr>
+        <w:t xml:space="preserve"> – 18:55, </w:t>
+      </w:r>
+      <w:r>
+        <w:rPr>
+          <w:rFonts w:ascii="Times New Roman" w:hAnsi="Times New Roman" w:cs="Times New Roman"/>
+          <w:sz w:val="24"/>
+          <w:szCs w:val="24"/>
+        </w:rPr>
+        <w:t xml:space="preserve">W </w:t>
+      </w:r>
+      <w:r>
+        <w:rPr>
+          <w:rFonts w:ascii="Times New Roman" w:hAnsi="Times New Roman" w:cs="Times New Roman"/>
+          <w:sz w:val="24"/>
+          <w:szCs w:val="24"/>
+        </w:rPr>
+        <w:t>12:05 – 13:55</w:t>
+      </w:r>
+    </w:p>
+    <w:p>
+      <w:pPr>
+        <w:pStyle w:val="ListParagraph"/>
+        <w:numPr>
+          <w:ilvl w:val="1"/>
+          <w:numId w:val="3"/>
+        </w:numPr>
+        <w:rPr>
+          <w:rFonts w:ascii="Times New Roman" w:hAnsi="Times New Roman" w:cs="Times New Roman"/>
+          <w:sz w:val="24"/>
+          <w:szCs w:val="24"/>
+        </w:rPr>
+      </w:pPr>
+      <w:r>
+        <w:rPr>
+          <w:rFonts w:ascii="Times New Roman" w:hAnsi="Times New Roman" w:cs="Times New Roman"/>
+          <w:sz w:val="24"/>
+          <w:szCs w:val="24"/>
+        </w:rPr>
+        <w:t>Section B: T/</w:t>
+      </w:r>
+      <w:proofErr w:type="spellStart"/>
+      <w:r>
+        <w:rPr>
+          <w:rFonts w:ascii="Times New Roman" w:hAnsi="Times New Roman" w:cs="Times New Roman"/>
+          <w:sz w:val="24"/>
+          <w:szCs w:val="24"/>
+        </w:rPr>
+        <w:t>Th</w:t>
+      </w:r>
+      <w:proofErr w:type="spellEnd"/>
+      <w:r>
+        <w:rPr>
+          <w:rFonts w:ascii="Times New Roman" w:hAnsi="Times New Roman" w:cs="Times New Roman"/>
+          <w:sz w:val="24"/>
+          <w:szCs w:val="24"/>
+        </w:rPr>
+        <w:t xml:space="preserve"> 9:05 – 10:35</w:t>
+      </w:r>
+    </w:p>
+    <w:p>
+      <w:pPr>
+        <w:pStyle w:val="ListParagraph"/>
+        <w:numPr>
+          <w:ilvl w:val="2"/>
+          <w:numId w:val="3"/>
+        </w:numPr>
+        <w:rPr>
+          <w:rFonts w:ascii="Times New Roman" w:hAnsi="Times New Roman" w:cs="Times New Roman"/>
+          <w:sz w:val="24"/>
+          <w:szCs w:val="24"/>
+        </w:rPr>
+      </w:pPr>
+      <w:r>
+        <w:rPr>
+          <w:rFonts w:ascii="Times New Roman" w:hAnsi="Times New Roman" w:cs="Times New Roman"/>
+          <w:sz w:val="24"/>
+          <w:szCs w:val="24"/>
+        </w:rPr>
+        <w:t>B01</w:t>
+      </w:r>
+      <w:r>
+        <w:rPr>
+          <w:rFonts w:ascii="Times New Roman" w:hAnsi="Times New Roman" w:cs="Times New Roman"/>
+          <w:sz w:val="24"/>
+          <w:szCs w:val="24"/>
+        </w:rPr>
+        <w:t xml:space="preserve">: M </w:t>
+      </w:r>
+      <w:r>
+        <w:rPr>
+          <w:rFonts w:ascii="Times New Roman" w:hAnsi="Times New Roman" w:cs="Times New Roman"/>
+          <w:sz w:val="24"/>
+          <w:szCs w:val="24"/>
+        </w:rPr>
+        <w:t>12:35 – 13:25, W 12:35 – 1:25</w:t>
+      </w:r>
       <w:bookmarkStart w:id="0" w:name="_GoBack"/>
       <w:bookmarkEnd w:id="0"/>
-      <w:r>
-        <w:rPr>
-          <w:rFonts w:ascii="Times New Roman" w:hAnsi="Times New Roman" w:cs="Times New Roman"/>
-          <w:sz w:val="24"/>
-          <w:szCs w:val="24"/>
-        </w:rPr>
-        <w:t>:55</w:t>
-      </w:r>
-    </w:p>
-    <w:p>
-      <w:pPr>
-        <w:pStyle w:val="ListParagraph"/>
-        <w:numPr>
-          <w:ilvl w:val="0"/>
-          <w:numId w:val="2"/>
-        </w:numPr>
-        <w:rPr>
-          <w:rFonts w:ascii="Times New Roman" w:hAnsi="Times New Roman" w:cs="Times New Roman"/>
-          <w:sz w:val="24"/>
-          <w:szCs w:val="24"/>
-        </w:rPr>
-      </w:pPr>
-      <w:r>
-        <w:rPr>
-          <w:rFonts w:ascii="Times New Roman" w:hAnsi="Times New Roman" w:cs="Times New Roman"/>
-          <w:sz w:val="24"/>
-          <w:szCs w:val="24"/>
-        </w:rPr>
-        <w:t>ENGL 1102:</w:t>
-      </w:r>
-    </w:p>
-    <w:p>
-      <w:pPr>
-        <w:pStyle w:val="ListParagraph"/>
-        <w:numPr>
-          <w:ilvl w:val="1"/>
-          <w:numId w:val="2"/>
-        </w:numPr>
-        <w:rPr>
-          <w:rFonts w:ascii="Times New Roman" w:hAnsi="Times New Roman" w:cs="Times New Roman"/>
-          <w:sz w:val="24"/>
-          <w:szCs w:val="24"/>
-        </w:rPr>
-      </w:pPr>
-      <w:r>
-        <w:rPr>
-          <w:rFonts w:ascii="Times New Roman" w:hAnsi="Times New Roman" w:cs="Times New Roman"/>
-          <w:sz w:val="24"/>
-          <w:szCs w:val="24"/>
-        </w:rPr>
-        <w:t>Section A: M/W/F 16:05 – 16:55</w:t>
-      </w:r>
-    </w:p>
-    <w:p>
-      <w:pPr>
-        <w:pStyle w:val="ListParagraph"/>
-        <w:numPr>
-          <w:ilvl w:val="1"/>
-          <w:numId w:val="2"/>
-        </w:numPr>
-        <w:rPr>
-          <w:rFonts w:ascii="Times New Roman" w:hAnsi="Times New Roman" w:cs="Times New Roman"/>
-          <w:sz w:val="24"/>
-          <w:szCs w:val="24"/>
-        </w:rPr>
-      </w:pPr>
-      <w:r>
-        <w:rPr>
-          <w:rFonts w:ascii="Times New Roman" w:hAnsi="Times New Roman" w:cs="Times New Roman"/>
-          <w:sz w:val="24"/>
-          <w:szCs w:val="24"/>
-        </w:rPr>
-        <w:t>Section B: T/Th 8:35 – 9:55</w:t>
-      </w:r>
-    </w:p>
-    <w:p>
-      <w:pPr>
-        <w:pStyle w:val="ListParagraph"/>
-        <w:numPr>
-          <w:ilvl w:val="1"/>
-          <w:numId w:val="2"/>
-        </w:numPr>
-        <w:rPr>
-          <w:rFonts w:ascii="Times New Roman" w:hAnsi="Times New Roman" w:cs="Times New Roman"/>
-          <w:sz w:val="24"/>
-          <w:szCs w:val="24"/>
-        </w:rPr>
-      </w:pPr>
-      <w:r>
-        <w:rPr>
-          <w:rFonts w:ascii="Times New Roman" w:hAnsi="Times New Roman" w:cs="Times New Roman"/>
-          <w:sz w:val="24"/>
-          <w:szCs w:val="24"/>
-        </w:rPr>
-        <w:t>Section C: M/W 14:05 – 14:55, F 15:05 – 15:55</w:t>
-      </w:r>
-    </w:p>
-    <w:p>
-      <w:pPr>
-        <w:pStyle w:val="ListParagraph"/>
-        <w:numPr>
-          <w:ilvl w:val="1"/>
-          <w:numId w:val="2"/>
-        </w:numPr>
-        <w:rPr>
-          <w:rFonts w:ascii="Times New Roman" w:hAnsi="Times New Roman" w:cs="Times New Roman"/>
-          <w:sz w:val="24"/>
-          <w:szCs w:val="24"/>
-        </w:rPr>
-      </w:pPr>
-      <w:r>
-        <w:rPr>
-          <w:rFonts w:ascii="Times New Roman" w:hAnsi="Times New Roman" w:cs="Times New Roman"/>
-          <w:sz w:val="24"/>
-          <w:szCs w:val="24"/>
-        </w:rPr>
-        <w:t>Section D:</w:t>
-      </w:r>
-    </w:p>
-    <w:p>
-      <w:pPr>
-        <w:pStyle w:val="ListParagraph"/>
-        <w:numPr>
-          <w:ilvl w:val="1"/>
-          <w:numId w:val="2"/>
-        </w:numPr>
-        <w:rPr>
-          <w:rFonts w:ascii="Times New Roman" w:hAnsi="Times New Roman" w:cs="Times New Roman"/>
-          <w:sz w:val="24"/>
-          <w:szCs w:val="24"/>
-        </w:rPr>
-      </w:pPr>
-      <w:r>
-        <w:rPr>
-          <w:rFonts w:ascii="Times New Roman" w:hAnsi="Times New Roman" w:cs="Times New Roman"/>
-          <w:sz w:val="24"/>
-          <w:szCs w:val="24"/>
-        </w:rPr>
-        <w:t>Section E:</w:t>
+    </w:p>
+    <w:p>
+      <w:pPr>
+        <w:pStyle w:val="ListParagraph"/>
+        <w:numPr>
+          <w:ilvl w:val="2"/>
+          <w:numId w:val="3"/>
+        </w:numPr>
+        <w:rPr>
+          <w:rFonts w:ascii="Times New Roman" w:hAnsi="Times New Roman" w:cs="Times New Roman"/>
+          <w:sz w:val="24"/>
+          <w:szCs w:val="24"/>
+        </w:rPr>
+      </w:pPr>
+      <w:r>
+        <w:rPr>
+          <w:rFonts w:ascii="Times New Roman" w:hAnsi="Times New Roman" w:cs="Times New Roman"/>
+          <w:sz w:val="24"/>
+          <w:szCs w:val="24"/>
+        </w:rPr>
+        <w:t xml:space="preserve">B02: T 11:05 – 11:55, </w:t>
+      </w:r>
+      <w:proofErr w:type="spellStart"/>
+      <w:r>
+        <w:rPr>
+          <w:rFonts w:ascii="Times New Roman" w:hAnsi="Times New Roman" w:cs="Times New Roman"/>
+          <w:sz w:val="24"/>
+          <w:szCs w:val="24"/>
+        </w:rPr>
+        <w:t>Th</w:t>
+      </w:r>
+      <w:proofErr w:type="spellEnd"/>
+      <w:r>
+        <w:rPr>
+          <w:rFonts w:ascii="Times New Roman" w:hAnsi="Times New Roman" w:cs="Times New Roman"/>
+          <w:sz w:val="24"/>
+          <w:szCs w:val="24"/>
+        </w:rPr>
+        <w:t xml:space="preserve"> 1:05 – 1:55</w:t>
       </w:r>
     </w:p>
     <w:sectPr>
@@ -597,11 +1029,127 @@
       </w:rPr>
     </w:lvl>
   </w:abstractNum>
+  <w:abstractNum w:abstractNumId="2" w15:restartNumberingAfterBreak="0">
+    <w:nsid w:val="6B7B2146"/>
+    <w:multiLevelType w:val="hybridMultilevel"/>
+    <w:tmpl w:val="E7A2D25A"/>
+    <w:lvl w:ilvl="0" w:tplc="5DE23D48">
+      <w:start w:val="1"/>
+      <w:numFmt w:val="bullet"/>
+      <w:lvlText w:val=""/>
+      <w:lvlJc w:val="left"/>
+      <w:pPr>
+        <w:ind w:left="720" w:hanging="360"/>
+      </w:pPr>
+      <w:rPr>
+        <w:rFonts w:ascii="Symbol" w:hAnsi="Symbol" w:hint="default"/>
+      </w:rPr>
+    </w:lvl>
+    <w:lvl w:ilvl="1" w:tplc="04090001">
+      <w:start w:val="1"/>
+      <w:numFmt w:val="bullet"/>
+      <w:lvlText w:val=""/>
+      <w:lvlJc w:val="left"/>
+      <w:pPr>
+        <w:ind w:left="1440" w:hanging="360"/>
+      </w:pPr>
+      <w:rPr>
+        <w:rFonts w:ascii="Symbol" w:hAnsi="Symbol" w:hint="default"/>
+      </w:rPr>
+    </w:lvl>
+    <w:lvl w:ilvl="2" w:tplc="04090005">
+      <w:start w:val="1"/>
+      <w:numFmt w:val="bullet"/>
+      <w:lvlText w:val=""/>
+      <w:lvlJc w:val="left"/>
+      <w:pPr>
+        <w:ind w:left="2160" w:hanging="360"/>
+      </w:pPr>
+      <w:rPr>
+        <w:rFonts w:ascii="Wingdings" w:hAnsi="Wingdings" w:hint="default"/>
+      </w:rPr>
+    </w:lvl>
+    <w:lvl w:ilvl="3" w:tplc="04090001" w:tentative="1">
+      <w:start w:val="1"/>
+      <w:numFmt w:val="bullet"/>
+      <w:lvlText w:val=""/>
+      <w:lvlJc w:val="left"/>
+      <w:pPr>
+        <w:ind w:left="2880" w:hanging="360"/>
+      </w:pPr>
+      <w:rPr>
+        <w:rFonts w:ascii="Symbol" w:hAnsi="Symbol" w:hint="default"/>
+      </w:rPr>
+    </w:lvl>
+    <w:lvl w:ilvl="4" w:tplc="04090003" w:tentative="1">
+      <w:start w:val="1"/>
+      <w:numFmt w:val="bullet"/>
+      <w:lvlText w:val="o"/>
+      <w:lvlJc w:val="left"/>
+      <w:pPr>
+        <w:ind w:left="3600" w:hanging="360"/>
+      </w:pPr>
+      <w:rPr>
+        <w:rFonts w:ascii="Courier New" w:hAnsi="Courier New" w:cs="Courier New" w:hint="default"/>
+      </w:rPr>
+    </w:lvl>
+    <w:lvl w:ilvl="5" w:tplc="04090005" w:tentative="1">
+      <w:start w:val="1"/>
+      <w:numFmt w:val="bullet"/>
+      <w:lvlText w:val=""/>
+      <w:lvlJc w:val="left"/>
+      <w:pPr>
+        <w:ind w:left="4320" w:hanging="360"/>
+      </w:pPr>
+      <w:rPr>
+        <w:rFonts w:ascii="Wingdings" w:hAnsi="Wingdings" w:hint="default"/>
+      </w:rPr>
+    </w:lvl>
+    <w:lvl w:ilvl="6" w:tplc="04090001" w:tentative="1">
+      <w:start w:val="1"/>
+      <w:numFmt w:val="bullet"/>
+      <w:lvlText w:val=""/>
+      <w:lvlJc w:val="left"/>
+      <w:pPr>
+        <w:ind w:left="5040" w:hanging="360"/>
+      </w:pPr>
+      <w:rPr>
+        <w:rFonts w:ascii="Symbol" w:hAnsi="Symbol" w:hint="default"/>
+      </w:rPr>
+    </w:lvl>
+    <w:lvl w:ilvl="7" w:tplc="04090003" w:tentative="1">
+      <w:start w:val="1"/>
+      <w:numFmt w:val="bullet"/>
+      <w:lvlText w:val="o"/>
+      <w:lvlJc w:val="left"/>
+      <w:pPr>
+        <w:ind w:left="5760" w:hanging="360"/>
+      </w:pPr>
+      <w:rPr>
+        <w:rFonts w:ascii="Courier New" w:hAnsi="Courier New" w:cs="Courier New" w:hint="default"/>
+      </w:rPr>
+    </w:lvl>
+    <w:lvl w:ilvl="8" w:tplc="04090005" w:tentative="1">
+      <w:start w:val="1"/>
+      <w:numFmt w:val="bullet"/>
+      <w:lvlText w:val=""/>
+      <w:lvlJc w:val="left"/>
+      <w:pPr>
+        <w:ind w:left="6480" w:hanging="360"/>
+      </w:pPr>
+      <w:rPr>
+        <w:rFonts w:ascii="Wingdings" w:hAnsi="Wingdings" w:hint="default"/>
+      </w:rPr>
+    </w:lvl>
+  </w:abstractNum>
   <w:num w:numId="1">
     <w:abstractNumId w:val="0"/>
   </w:num>
   <w:num w:numId="2">
     <w:abstractNumId w:val="1"/>
+  </w:num>
+  <w:num w:numId="3">
+    <w:abstractNumId w:val="2"/>
   </w:num>
 </w:numbering>
 </file>

</xml_diff>